<commit_message>
Final Version of the outline of the project.
</commit_message>
<xml_diff>
--- a/Draft/Project Draft.docx
+++ b/Draft/Project Draft.docx
@@ -420,37 +420,35 @@
           <w:lang w:val="en-US"/>
         </w:rPr>
       </w:pPr>
-    </w:p>
-    <w:p>
-      <w:pPr>
-        <w:jc w:val="both"/>
+      <w:r>
         <w:rPr>
           <w:rFonts w:ascii="Times New Roman" w:hAnsi="Times New Roman" w:cs="Times New Roman"/>
           <w:sz w:val="28"/>
           <w:szCs w:val="28"/>
           <w:lang w:val="en-US"/>
         </w:rPr>
-      </w:pPr>
-      <w:r>
+        <w:t>Authors:</w:t>
+      </w:r>
+    </w:p>
+    <w:p>
+      <w:pPr>
+        <w:jc w:val="both"/>
         <w:rPr>
           <w:rFonts w:ascii="Times New Roman" w:hAnsi="Times New Roman" w:cs="Times New Roman"/>
           <w:sz w:val="28"/>
           <w:szCs w:val="28"/>
           <w:lang w:val="en-US"/>
         </w:rPr>
-        <w:t>Authors:</w:t>
-      </w:r>
-    </w:p>
-    <w:p>
-      <w:pPr>
-        <w:jc w:val="both"/>
+      </w:pPr>
+      <w:r>
         <w:rPr>
           <w:rFonts w:ascii="Times New Roman" w:hAnsi="Times New Roman" w:cs="Times New Roman"/>
           <w:sz w:val="28"/>
           <w:szCs w:val="28"/>
           <w:lang w:val="en-US"/>
         </w:rPr>
-      </w:pPr>
+        <w:t xml:space="preserve">Ahmad Fardous Azimi </w:t>
+      </w:r>
       <w:r>
         <w:rPr>
           <w:rFonts w:ascii="Times New Roman" w:hAnsi="Times New Roman" w:cs="Times New Roman"/>
@@ -458,46 +456,57 @@
           <w:szCs w:val="28"/>
           <w:lang w:val="en-US"/>
         </w:rPr>
-        <w:t xml:space="preserve">Ahmad Fardous Azimi </w:t>
-      </w:r>
-      <w:r>
+        <w:t>– (99825537334)</w:t>
+      </w:r>
+    </w:p>
+    <w:p>
+      <w:pPr>
+        <w:jc w:val="both"/>
         <w:rPr>
           <w:rFonts w:ascii="Times New Roman" w:hAnsi="Times New Roman" w:cs="Times New Roman"/>
           <w:sz w:val="28"/>
           <w:szCs w:val="28"/>
-          <w:lang w:val="en-US"/>
-        </w:rPr>
-        <w:t>– (99825537334)</w:t>
-      </w:r>
-    </w:p>
-    <w:p>
-      <w:pPr>
-        <w:jc w:val="both"/>
+          <w:lang w:val="tr-TR"/>
+        </w:rPr>
+      </w:pPr>
+      <w:r>
         <w:rPr>
           <w:rFonts w:ascii="Times New Roman" w:hAnsi="Times New Roman" w:cs="Times New Roman"/>
           <w:sz w:val="28"/>
           <w:szCs w:val="28"/>
+          <w:lang w:val="en-US"/>
+        </w:rPr>
+        <w:t xml:space="preserve">Ceren </w:t>
+      </w:r>
+      <w:r>
+        <w:rPr>
+          <w:rFonts w:ascii="Times New Roman" w:hAnsi="Times New Roman" w:cs="Times New Roman"/>
+          <w:sz w:val="28"/>
+          <w:szCs w:val="28"/>
           <w:lang w:val="tr-TR"/>
         </w:rPr>
-      </w:pPr>
+        <w:t>Kızılırmak</w:t>
+      </w:r>
       <w:r>
         <w:rPr>
           <w:rFonts w:ascii="Times New Roman" w:hAnsi="Times New Roman" w:cs="Times New Roman"/>
           <w:sz w:val="28"/>
           <w:szCs w:val="28"/>
-          <w:lang w:val="en-US"/>
-        </w:rPr>
-        <w:t xml:space="preserve">Ceren </w:t>
-      </w:r>
-      <w:r>
+          <w:lang w:val="tr-TR"/>
+        </w:rPr>
+        <w:t xml:space="preserve"> – (14125057252)</w:t>
+      </w:r>
+    </w:p>
+    <w:p>
+      <w:pPr>
+        <w:jc w:val="both"/>
         <w:rPr>
           <w:rFonts w:ascii="Times New Roman" w:hAnsi="Times New Roman" w:cs="Times New Roman"/>
           <w:sz w:val="28"/>
           <w:szCs w:val="28"/>
           <w:lang w:val="tr-TR"/>
         </w:rPr>
-        <w:t>Kızılırmak</w:t>
-      </w:r>
+      </w:pPr>
       <w:r>
         <w:rPr>
           <w:rFonts w:ascii="Times New Roman" w:hAnsi="Times New Roman" w:cs="Times New Roman"/>
@@ -505,19 +514,18 @@
           <w:szCs w:val="28"/>
           <w:lang w:val="tr-TR"/>
         </w:rPr>
-        <w:t xml:space="preserve"> – (14125057252)</w:t>
-      </w:r>
-    </w:p>
-    <w:p>
-      <w:pPr>
-        <w:jc w:val="both"/>
+        <w:t xml:space="preserve">Zeynep </w:t>
+      </w:r>
+      <w:proofErr w:type="gramStart"/>
+      <w:r>
         <w:rPr>
           <w:rFonts w:ascii="Times New Roman" w:hAnsi="Times New Roman" w:cs="Times New Roman"/>
           <w:sz w:val="28"/>
           <w:szCs w:val="28"/>
-          <w:lang w:val="en-US"/>
-        </w:rPr>
-      </w:pPr>
+          <w:lang w:val="tr-TR"/>
+        </w:rPr>
+        <w:t>Çetin</w:t>
+      </w:r>
       <w:r>
         <w:rPr>
           <w:rFonts w:ascii="Times New Roman" w:hAnsi="Times New Roman" w:cs="Times New Roman"/>
@@ -525,9 +533,9 @@
           <w:szCs w:val="28"/>
           <w:lang w:val="tr-TR"/>
         </w:rPr>
-        <w:t xml:space="preserve">Zeynep </w:t>
-      </w:r>
-      <w:proofErr w:type="gramStart"/>
+        <w:t xml:space="preserve"> -</w:t>
+      </w:r>
+      <w:proofErr w:type="gramEnd"/>
       <w:r>
         <w:rPr>
           <w:rFonts w:ascii="Times New Roman" w:hAnsi="Times New Roman" w:cs="Times New Roman"/>
@@ -535,7 +543,7 @@
           <w:szCs w:val="28"/>
           <w:lang w:val="tr-TR"/>
         </w:rPr>
-        <w:t>Çetin</w:t>
+        <w:t xml:space="preserve"> </w:t>
       </w:r>
       <w:r>
         <w:rPr>
@@ -544,18 +552,19 @@
           <w:szCs w:val="28"/>
           <w:lang w:val="tr-TR"/>
         </w:rPr>
-        <w:t xml:space="preserve"> -</w:t>
-      </w:r>
-      <w:proofErr w:type="gramEnd"/>
-      <w:r>
+        <w:t>(10162279930)</w:t>
+      </w:r>
+    </w:p>
+    <w:p>
+      <w:pPr>
+        <w:jc w:val="both"/>
         <w:rPr>
           <w:rFonts w:ascii="Times New Roman" w:hAnsi="Times New Roman" w:cs="Times New Roman"/>
           <w:sz w:val="28"/>
           <w:szCs w:val="28"/>
           <w:lang w:val="tr-TR"/>
         </w:rPr>
-        <w:t xml:space="preserve"> </w:t>
-      </w:r>
+      </w:pPr>
       <w:r>
         <w:rPr>
           <w:rFonts w:ascii="Times New Roman" w:hAnsi="Times New Roman" w:cs="Times New Roman"/>
@@ -563,11 +572,48 @@
           <w:szCs w:val="28"/>
           <w:lang w:val="tr-TR"/>
         </w:rPr>
-        <w:t>(10162279930)</w:t>
-      </w:r>
+        <w:t>Efe Mert Güler – (</w:t>
+      </w:r>
+      <w:r>
+        <w:rPr>
+          <w:rFonts w:ascii="Times New Roman" w:hAnsi="Times New Roman" w:cs="Times New Roman"/>
+          <w:sz w:val="28"/>
+          <w:szCs w:val="28"/>
+          <w:lang w:val="tr-TR"/>
+        </w:rPr>
+        <w:t>44851959858</w:t>
+      </w:r>
+      <w:r>
+        <w:rPr>
+          <w:rFonts w:ascii="Times New Roman" w:hAnsi="Times New Roman" w:cs="Times New Roman"/>
+          <w:sz w:val="28"/>
+          <w:szCs w:val="28"/>
+          <w:lang w:val="tr-TR"/>
+        </w:rPr>
+        <w:t>)</w:t>
+      </w:r>
+    </w:p>
+    <w:p>
+      <w:pPr>
+        <w:jc w:val="both"/>
+        <w:rPr>
+          <w:rFonts w:ascii="Times New Roman" w:hAnsi="Times New Roman" w:cs="Times New Roman"/>
+          <w:sz w:val="28"/>
+          <w:szCs w:val="28"/>
+          <w:lang w:val="en-US"/>
+        </w:rPr>
+      </w:pPr>
     </w:p>
     <w:sdt>
       <w:sdtPr>
+        <w:rPr>
+          <w:rFonts w:asciiTheme="minorHAnsi" w:eastAsiaTheme="minorHAnsi" w:hAnsiTheme="minorHAnsi" w:cstheme="minorBidi"/>
+          <w:b w:val="0"/>
+          <w:bCs w:val="0"/>
+          <w:sz w:val="24"/>
+          <w:szCs w:val="24"/>
+          <w:lang w:val="en-TR"/>
+        </w:rPr>
         <w:id w:val="23910118"/>
         <w:docPartObj>
           <w:docPartGallery w:val="Table of Contents"/>
@@ -576,11 +622,7 @@
       </w:sdtPr>
       <w:sdtEndPr>
         <w:rPr>
-          <w:rFonts w:asciiTheme="minorHAnsi" w:eastAsiaTheme="minorHAnsi" w:hAnsiTheme="minorHAnsi" w:cstheme="minorBidi"/>
           <w:noProof/>
-          <w:sz w:val="24"/>
-          <w:szCs w:val="24"/>
-          <w:lang w:val="en-TR"/>
         </w:rPr>
       </w:sdtEndPr>
       <w:sdtContent>
@@ -649,29 +691,7 @@
                 <w:noProof/>
                 <w:lang w:val="en-US"/>
               </w:rPr>
-              <w:t>Des</w:t>
-            </w:r>
-            <w:r>
-              <w:rPr>
-                <w:rStyle w:val="Hyperlink"/>
-                <w:rFonts w:ascii="Times New Roman" w:hAnsi="Times New Roman" w:cs="Times New Roman"/>
-                <w:b w:val="0"/>
-                <w:bCs w:val="0"/>
-                <w:noProof/>
-                <w:lang w:val="en-US"/>
-              </w:rPr>
-              <w:t>c</w:t>
-            </w:r>
-            <w:r>
-              <w:rPr>
-                <w:rStyle w:val="Hyperlink"/>
-                <w:rFonts w:ascii="Times New Roman" w:hAnsi="Times New Roman" w:cs="Times New Roman"/>
-                <w:b w:val="0"/>
-                <w:bCs w:val="0"/>
-                <w:noProof/>
-                <w:lang w:val="en-US"/>
-              </w:rPr>
-              <w:t>ription</w:t>
+              <w:t>Description</w:t>
             </w:r>
             <w:r>
               <w:rPr>
@@ -926,7 +946,7 @@
                 <w:noProof/>
                 <w:webHidden/>
               </w:rPr>
-              <w:t>3</w:t>
+              <w:t>4</w:t>
             </w:r>
             <w:r>
               <w:rPr>
@@ -1375,7 +1395,7 @@
     <w:p>
       <w:pPr>
         <w:pStyle w:val="Heading1"/>
-        <w:spacing w:before="0"/>
+        <w:spacing w:before="0" w:line="276" w:lineRule="auto"/>
         <w:rPr>
           <w:rFonts w:cs="Times New Roman"/>
           <w:b/>
@@ -1401,7 +1421,7 @@
     <w:p>
       <w:pPr>
         <w:shd w:val="clear" w:color="auto" w:fill="FFFFFF"/>
-        <w:spacing w:after="60"/>
+        <w:spacing w:after="60" w:line="276" w:lineRule="auto"/>
         <w:jc w:val="both"/>
         <w:rPr>
           <w:rFonts w:ascii="Times New Roman" w:hAnsi="Times New Roman" w:cs="Times New Roman"/>
@@ -1511,152 +1531,166 @@
           <w:rFonts w:ascii="Times New Roman" w:hAnsi="Times New Roman" w:cs="Times New Roman"/>
           <w:lang w:val="en-US"/>
         </w:rPr>
-        <w:t xml:space="preserve">. </w:t>
+        <w:t xml:space="preserve">. Players will try to remember the similarity between the cards and match them in a restricted time. When they choose the wrong one, </w:t>
+      </w:r>
+      <w:r>
+        <w:rPr>
+          <w:rFonts w:ascii="Times New Roman" w:hAnsi="Times New Roman" w:cs="Times New Roman"/>
+          <w:lang w:val="en-US"/>
+        </w:rPr>
+        <w:t xml:space="preserve">the </w:t>
+      </w:r>
+      <w:r>
+        <w:rPr>
+          <w:rFonts w:ascii="Times New Roman" w:hAnsi="Times New Roman" w:cs="Times New Roman"/>
+          <w:lang w:val="en-US"/>
+        </w:rPr>
+        <w:t xml:space="preserve">system will warn them with a </w:t>
+      </w:r>
+      <w:r>
+        <w:rPr>
+          <w:rFonts w:ascii="Times New Roman" w:hAnsi="Times New Roman" w:cs="Times New Roman"/>
+          <w:lang w:val="en-US"/>
+        </w:rPr>
+        <w:t>sound effect that represents a wrong move</w:t>
+      </w:r>
+      <w:r>
+        <w:rPr>
+          <w:rFonts w:ascii="Times New Roman" w:hAnsi="Times New Roman" w:cs="Times New Roman"/>
+          <w:lang w:val="en-US"/>
+        </w:rPr>
+        <w:t>. There won’t be</w:t>
+      </w:r>
+      <w:r>
+        <w:rPr>
+          <w:rFonts w:ascii="Times New Roman" w:hAnsi="Times New Roman" w:cs="Times New Roman"/>
+          <w:lang w:val="en-US"/>
+        </w:rPr>
+        <w:t xml:space="preserve"> any</w:t>
+      </w:r>
+      <w:r>
+        <w:rPr>
+          <w:rFonts w:ascii="Times New Roman" w:hAnsi="Times New Roman" w:cs="Times New Roman"/>
+          <w:lang w:val="en-US"/>
+        </w:rPr>
+        <w:t xml:space="preserve"> hints for helping. Players can find </w:t>
+      </w:r>
+      <w:r>
+        <w:rPr>
+          <w:rFonts w:ascii="Times New Roman" w:hAnsi="Times New Roman" w:cs="Times New Roman"/>
+          <w:lang w:val="en-US"/>
+        </w:rPr>
+        <w:t>further</w:t>
+      </w:r>
+      <w:r>
+        <w:rPr>
+          <w:rFonts w:ascii="Times New Roman" w:hAnsi="Times New Roman" w:cs="Times New Roman"/>
+          <w:lang w:val="en-US"/>
+        </w:rPr>
+        <w:t xml:space="preserve"> instructions at</w:t>
+      </w:r>
+      <w:r>
+        <w:rPr>
+          <w:rFonts w:ascii="Times New Roman" w:hAnsi="Times New Roman" w:cs="Times New Roman"/>
+          <w:lang w:val="en-US"/>
+        </w:rPr>
+        <w:t xml:space="preserve"> the help desk of the game. </w:t>
       </w:r>
     </w:p>
     <w:p>
       <w:pPr>
         <w:shd w:val="clear" w:color="auto" w:fill="FFFFFF"/>
-        <w:spacing w:after="60"/>
-        <w:jc w:val="both"/>
+        <w:spacing w:after="60" w:line="276" w:lineRule="auto"/>
+        <w:jc w:val="both"/>
+        <w:rPr>
+          <w:rFonts w:ascii="Times New Roman" w:hAnsi="Times New Roman" w:cs="Times New Roman"/>
+          <w:lang w:val="en-US"/>
+        </w:rPr>
+      </w:pPr>
+      <w:r>
+        <w:rPr>
+          <w:rFonts w:ascii="Times New Roman" w:hAnsi="Times New Roman" w:cs="Times New Roman"/>
+          <w:lang w:val="en-US"/>
+        </w:rPr>
+        <w:t xml:space="preserve">Memory games have benefits on </w:t>
+      </w:r>
+      <w:r>
+        <w:rPr>
+          <w:rFonts w:ascii="Times New Roman" w:hAnsi="Times New Roman" w:cs="Times New Roman"/>
+          <w:lang w:val="en-US"/>
+        </w:rPr>
+        <w:t>people's</w:t>
+      </w:r>
+      <w:r>
+        <w:rPr>
+          <w:rFonts w:ascii="Times New Roman" w:hAnsi="Times New Roman" w:cs="Times New Roman"/>
+          <w:lang w:val="en-US"/>
+        </w:rPr>
+        <w:t xml:space="preserve"> health like </w:t>
+      </w:r>
+      <w:r>
+        <w:rPr>
+          <w:rFonts w:ascii="Times New Roman" w:hAnsi="Times New Roman" w:cs="Times New Roman"/>
+          <w:lang w:val="en-US"/>
+        </w:rPr>
+        <w:t>developing</w:t>
+      </w:r>
+      <w:r>
+        <w:rPr>
+          <w:rFonts w:ascii="Times New Roman" w:hAnsi="Times New Roman" w:cs="Times New Roman"/>
+          <w:lang w:val="en-US"/>
+        </w:rPr>
+        <w:t xml:space="preserve"> critical thinking, providing exercises for </w:t>
+      </w:r>
+      <w:r>
+        <w:rPr>
+          <w:rFonts w:ascii="Times New Roman" w:hAnsi="Times New Roman" w:cs="Times New Roman"/>
+          <w:lang w:val="en-US"/>
+        </w:rPr>
+        <w:t xml:space="preserve">the </w:t>
+      </w:r>
+      <w:r>
+        <w:rPr>
+          <w:rFonts w:ascii="Times New Roman" w:hAnsi="Times New Roman" w:cs="Times New Roman"/>
+          <w:lang w:val="en-US"/>
+        </w:rPr>
+        <w:t>brain, visual</w:t>
+      </w:r>
+      <w:r>
+        <w:rPr>
+          <w:rFonts w:ascii="Times New Roman" w:hAnsi="Times New Roman" w:cs="Times New Roman"/>
+          <w:lang w:val="en-US"/>
+        </w:rPr>
+        <w:t xml:space="preserve"> recognizing</w:t>
+      </w:r>
+      <w:r>
+        <w:rPr>
+          <w:rFonts w:ascii="Times New Roman" w:hAnsi="Times New Roman" w:cs="Times New Roman"/>
+          <w:lang w:val="en-US"/>
+        </w:rPr>
+        <w:t xml:space="preserve">, helping for </w:t>
+      </w:r>
+      <w:r>
+        <w:rPr>
+          <w:rFonts w:ascii="Times New Roman" w:hAnsi="Times New Roman" w:cs="Times New Roman"/>
+          <w:lang w:val="en-US"/>
+        </w:rPr>
+        <w:t>long-term</w:t>
+      </w:r>
+      <w:r>
+        <w:rPr>
+          <w:rFonts w:ascii="Times New Roman" w:hAnsi="Times New Roman" w:cs="Times New Roman"/>
+          <w:lang w:val="en-US"/>
+        </w:rPr>
+        <w:t xml:space="preserve"> memory ... etc.</w:t>
+      </w:r>
+      <w:r>
         <w:rPr>
           <w:rFonts w:ascii="Times New Roman" w:eastAsia="Times New Roman" w:hAnsi="Times New Roman" w:cs="Times New Roman"/>
           <w:color w:val="202124"/>
           <w:lang w:val="en-US" w:eastAsia="tr-TR"/>
         </w:rPr>
-      </w:pPr>
-      <w:r>
-        <w:rPr>
-          <w:rFonts w:ascii="Times New Roman" w:hAnsi="Times New Roman" w:cs="Times New Roman"/>
-          <w:lang w:val="en-US"/>
-        </w:rPr>
-        <w:t xml:space="preserve">Players will try to remember the similarity between the cards and match them in a restricted time. When they choose the wrong one, </w:t>
-      </w:r>
-      <w:r>
-        <w:rPr>
-          <w:rFonts w:ascii="Times New Roman" w:hAnsi="Times New Roman" w:cs="Times New Roman"/>
-          <w:lang w:val="en-US"/>
-        </w:rPr>
-        <w:t xml:space="preserve">the </w:t>
-      </w:r>
-      <w:r>
-        <w:rPr>
-          <w:rFonts w:ascii="Times New Roman" w:hAnsi="Times New Roman" w:cs="Times New Roman"/>
-          <w:lang w:val="en-US"/>
-        </w:rPr>
-        <w:t xml:space="preserve">system will warn them with a </w:t>
-      </w:r>
-      <w:r>
-        <w:rPr>
-          <w:rFonts w:ascii="Times New Roman" w:hAnsi="Times New Roman" w:cs="Times New Roman"/>
-          <w:lang w:val="en-US"/>
-        </w:rPr>
-        <w:t>sound effect that represents a wrong move</w:t>
-      </w:r>
-      <w:r>
-        <w:rPr>
-          <w:rFonts w:ascii="Times New Roman" w:hAnsi="Times New Roman" w:cs="Times New Roman"/>
-          <w:lang w:val="en-US"/>
-        </w:rPr>
-        <w:t>. There won’t be</w:t>
-      </w:r>
-      <w:r>
-        <w:rPr>
-          <w:rFonts w:ascii="Times New Roman" w:hAnsi="Times New Roman" w:cs="Times New Roman"/>
-          <w:lang w:val="en-US"/>
-        </w:rPr>
-        <w:t xml:space="preserve"> any</w:t>
-      </w:r>
-      <w:r>
-        <w:rPr>
-          <w:rFonts w:ascii="Times New Roman" w:hAnsi="Times New Roman" w:cs="Times New Roman"/>
-          <w:lang w:val="en-US"/>
-        </w:rPr>
-        <w:t xml:space="preserve"> hints for helping. Players can find </w:t>
-      </w:r>
-      <w:r>
-        <w:rPr>
-          <w:rFonts w:ascii="Times New Roman" w:hAnsi="Times New Roman" w:cs="Times New Roman"/>
-          <w:lang w:val="en-US"/>
-        </w:rPr>
-        <w:t>the instructions at</w:t>
-      </w:r>
-      <w:r>
-        <w:rPr>
-          <w:rFonts w:ascii="Times New Roman" w:hAnsi="Times New Roman" w:cs="Times New Roman"/>
-          <w:lang w:val="en-US"/>
-        </w:rPr>
-        <w:t xml:space="preserve"> the help desk of the game. Memory games have benefits on </w:t>
-      </w:r>
-      <w:r>
-        <w:rPr>
-          <w:rFonts w:ascii="Times New Roman" w:hAnsi="Times New Roman" w:cs="Times New Roman"/>
-          <w:lang w:val="en-US"/>
-        </w:rPr>
-        <w:t>people's</w:t>
-      </w:r>
-      <w:r>
-        <w:rPr>
-          <w:rFonts w:ascii="Times New Roman" w:hAnsi="Times New Roman" w:cs="Times New Roman"/>
-          <w:lang w:val="en-US"/>
-        </w:rPr>
-        <w:t xml:space="preserve"> health like </w:t>
-      </w:r>
-      <w:r>
-        <w:rPr>
-          <w:rFonts w:ascii="Times New Roman" w:hAnsi="Times New Roman" w:cs="Times New Roman"/>
-          <w:lang w:val="en-US"/>
-        </w:rPr>
-        <w:t>developing</w:t>
-      </w:r>
-      <w:r>
-        <w:rPr>
-          <w:rFonts w:ascii="Times New Roman" w:hAnsi="Times New Roman" w:cs="Times New Roman"/>
-          <w:lang w:val="en-US"/>
-        </w:rPr>
-        <w:t xml:space="preserve"> critical thinking, providing exercises for </w:t>
-      </w:r>
-      <w:r>
-        <w:rPr>
-          <w:rFonts w:ascii="Times New Roman" w:hAnsi="Times New Roman" w:cs="Times New Roman"/>
-          <w:lang w:val="en-US"/>
-        </w:rPr>
-        <w:t xml:space="preserve">the </w:t>
-      </w:r>
-      <w:r>
-        <w:rPr>
-          <w:rFonts w:ascii="Times New Roman" w:hAnsi="Times New Roman" w:cs="Times New Roman"/>
-          <w:lang w:val="en-US"/>
-        </w:rPr>
-        <w:t>brain, visual</w:t>
-      </w:r>
-      <w:r>
-        <w:rPr>
-          <w:rFonts w:ascii="Times New Roman" w:hAnsi="Times New Roman" w:cs="Times New Roman"/>
-          <w:lang w:val="en-US"/>
-        </w:rPr>
-        <w:t xml:space="preserve"> recognizing</w:t>
-      </w:r>
-      <w:r>
-        <w:rPr>
-          <w:rFonts w:ascii="Times New Roman" w:hAnsi="Times New Roman" w:cs="Times New Roman"/>
-          <w:lang w:val="en-US"/>
-        </w:rPr>
-        <w:t xml:space="preserve">, helping for </w:t>
-      </w:r>
-      <w:r>
-        <w:rPr>
-          <w:rFonts w:ascii="Times New Roman" w:hAnsi="Times New Roman" w:cs="Times New Roman"/>
-          <w:lang w:val="en-US"/>
-        </w:rPr>
-        <w:t>long-term</w:t>
-      </w:r>
-      <w:r>
-        <w:rPr>
-          <w:rFonts w:ascii="Times New Roman" w:hAnsi="Times New Roman" w:cs="Times New Roman"/>
-          <w:lang w:val="en-US"/>
-        </w:rPr>
-        <w:t xml:space="preserve"> memory ... etc.</w:t>
+        <w:t xml:space="preserve"> Our </w:t>
       </w:r>
       <w:r>
         <w:rPr>
@@ -1664,7 +1698,7 @@
           <w:color w:val="202124"/>
           <w:lang w:val="en-US" w:eastAsia="tr-TR"/>
         </w:rPr>
-        <w:t xml:space="preserve"> Our </w:t>
+        <w:t>main</w:t>
       </w:r>
       <w:r>
         <w:rPr>
@@ -1672,7 +1706,7 @@
           <w:color w:val="202124"/>
           <w:lang w:val="en-US" w:eastAsia="tr-TR"/>
         </w:rPr>
-        <w:t>main</w:t>
+        <w:t xml:space="preserve"> audience is </w:t>
       </w:r>
       <w:r>
         <w:rPr>
@@ -1680,7 +1714,7 @@
           <w:color w:val="202124"/>
           <w:lang w:val="en-US" w:eastAsia="tr-TR"/>
         </w:rPr>
-        <w:t xml:space="preserve"> audience is </w:t>
+        <w:t xml:space="preserve">those </w:t>
       </w:r>
       <w:r>
         <w:rPr>
@@ -1688,7 +1722,7 @@
           <w:color w:val="202124"/>
           <w:lang w:val="en-US" w:eastAsia="tr-TR"/>
         </w:rPr>
-        <w:t xml:space="preserve">those </w:t>
+        <w:t xml:space="preserve">people who want to practice memory. Fast playability makes the game stand out. Players can choose </w:t>
       </w:r>
       <w:r>
         <w:rPr>
@@ -1696,7 +1730,7 @@
           <w:color w:val="202124"/>
           <w:lang w:val="en-US" w:eastAsia="tr-TR"/>
         </w:rPr>
-        <w:t xml:space="preserve">people who want to practice memory. Fast playability makes the game stand out. Players can choose </w:t>
+        <w:t xml:space="preserve">a </w:t>
       </w:r>
       <w:r>
         <w:rPr>
@@ -1704,7 +1738,7 @@
           <w:color w:val="202124"/>
           <w:lang w:val="en-US" w:eastAsia="tr-TR"/>
         </w:rPr>
-        <w:t xml:space="preserve">a </w:t>
+        <w:t>card number and with this</w:t>
       </w:r>
       <w:r>
         <w:rPr>
@@ -1712,7 +1746,7 @@
           <w:color w:val="202124"/>
           <w:lang w:val="en-US" w:eastAsia="tr-TR"/>
         </w:rPr>
-        <w:t>card number and with this</w:t>
+        <w:t>,</w:t>
       </w:r>
       <w:r>
         <w:rPr>
@@ -1720,7 +1754,7 @@
           <w:color w:val="202124"/>
           <w:lang w:val="en-US" w:eastAsia="tr-TR"/>
         </w:rPr>
-        <w:t>,</w:t>
+        <w:t xml:space="preserve"> they </w:t>
       </w:r>
       <w:r>
         <w:rPr>
@@ -1728,7 +1762,7 @@
           <w:color w:val="202124"/>
           <w:lang w:val="en-US" w:eastAsia="tr-TR"/>
         </w:rPr>
-        <w:t xml:space="preserve"> they </w:t>
+        <w:t>hit the timer and start the game</w:t>
       </w:r>
       <w:r>
         <w:rPr>
@@ -1736,7 +1770,7 @@
           <w:color w:val="202124"/>
           <w:lang w:val="en-US" w:eastAsia="tr-TR"/>
         </w:rPr>
-        <w:t>hit the timer and start the game</w:t>
+        <w:t xml:space="preserve">. This game is played with </w:t>
       </w:r>
       <w:r>
         <w:rPr>
@@ -1744,7 +1778,7 @@
           <w:color w:val="202124"/>
           <w:lang w:val="en-US" w:eastAsia="tr-TR"/>
         </w:rPr>
-        <w:t xml:space="preserve">. This game is played with </w:t>
+        <w:t xml:space="preserve">AI </w:t>
       </w:r>
       <w:r>
         <w:rPr>
@@ -1752,7 +1786,7 @@
           <w:color w:val="202124"/>
           <w:lang w:val="en-US" w:eastAsia="tr-TR"/>
         </w:rPr>
-        <w:t xml:space="preserve">AI </w:t>
+        <w:t xml:space="preserve">so gamers can’t match with a partner. Rivalry is to </w:t>
       </w:r>
       <w:r>
         <w:rPr>
@@ -1760,7 +1794,7 @@
           <w:color w:val="202124"/>
           <w:lang w:val="en-US" w:eastAsia="tr-TR"/>
         </w:rPr>
-        <w:t xml:space="preserve">so gamers can’t match with a partner. Rivalry is to </w:t>
+        <w:t xml:space="preserve">the </w:t>
       </w:r>
       <w:r>
         <w:rPr>
@@ -1768,119 +1802,12 @@
           <w:color w:val="202124"/>
           <w:lang w:val="en-US" w:eastAsia="tr-TR"/>
         </w:rPr>
-        <w:t xml:space="preserve">the </w:t>
-      </w:r>
-      <w:r>
-        <w:rPr>
-          <w:rFonts w:ascii="Times New Roman" w:eastAsia="Times New Roman" w:hAnsi="Times New Roman" w:cs="Times New Roman"/>
-          <w:color w:val="202124"/>
-          <w:lang w:val="en-US" w:eastAsia="tr-TR"/>
-        </w:rPr>
         <w:t>computer.</w:t>
       </w:r>
     </w:p>
     <w:p>
       <w:pPr>
-        <w:jc w:val="both"/>
-        <w:rPr>
-          <w:rFonts w:ascii="Times New Roman" w:hAnsi="Times New Roman" w:cs="Times New Roman"/>
-          <w:lang w:val="en-US"/>
-        </w:rPr>
-      </w:pPr>
-      <w:r>
-        <w:rPr>
-          <w:rFonts w:ascii="Times New Roman" w:hAnsi="Times New Roman" w:cs="Times New Roman"/>
-          <w:lang w:val="en-US"/>
-        </w:rPr>
-        <w:t xml:space="preserve">There is a screen </w:t>
-      </w:r>
-      <w:r>
-        <w:rPr>
-          <w:rFonts w:ascii="Times New Roman" w:hAnsi="Times New Roman" w:cs="Times New Roman"/>
-          <w:lang w:val="en-US"/>
-        </w:rPr>
-        <w:t>that</w:t>
-      </w:r>
-      <w:r>
-        <w:rPr>
-          <w:rFonts w:ascii="Times New Roman" w:hAnsi="Times New Roman" w:cs="Times New Roman"/>
-          <w:lang w:val="en-US"/>
-        </w:rPr>
-        <w:t xml:space="preserve"> shows the point</w:t>
-      </w:r>
-      <w:r>
-        <w:rPr>
-          <w:rFonts w:ascii="Times New Roman" w:hAnsi="Times New Roman" w:cs="Times New Roman"/>
-          <w:lang w:val="en-US"/>
-        </w:rPr>
-        <w:t>s</w:t>
-      </w:r>
-      <w:r>
-        <w:rPr>
-          <w:rFonts w:ascii="Times New Roman" w:hAnsi="Times New Roman" w:cs="Times New Roman"/>
-          <w:lang w:val="en-US"/>
-        </w:rPr>
-        <w:t xml:space="preserve"> </w:t>
-      </w:r>
-      <w:r>
-        <w:rPr>
-          <w:rFonts w:ascii="Times New Roman" w:hAnsi="Times New Roman" w:cs="Times New Roman"/>
-          <w:lang w:val="en-US"/>
-        </w:rPr>
-        <w:t>of the</w:t>
-      </w:r>
-      <w:r>
-        <w:rPr>
-          <w:rFonts w:ascii="Times New Roman" w:hAnsi="Times New Roman" w:cs="Times New Roman"/>
-          <w:lang w:val="en-US"/>
-        </w:rPr>
-        <w:t xml:space="preserve"> player </w:t>
-      </w:r>
-      <w:r>
-        <w:rPr>
-          <w:rFonts w:ascii="Times New Roman" w:hAnsi="Times New Roman" w:cs="Times New Roman"/>
-          <w:lang w:val="en-US"/>
-        </w:rPr>
-        <w:t>that has been received by finding the right pairs</w:t>
-      </w:r>
-      <w:r>
-        <w:rPr>
-          <w:rFonts w:ascii="Times New Roman" w:hAnsi="Times New Roman" w:cs="Times New Roman"/>
-          <w:lang w:val="en-US"/>
-        </w:rPr>
-        <w:t xml:space="preserve"> during the game. </w:t>
-      </w:r>
-      <w:r>
-        <w:rPr>
-          <w:rFonts w:ascii="Times New Roman" w:hAnsi="Times New Roman" w:cs="Times New Roman"/>
-          <w:lang w:val="en-US"/>
-        </w:rPr>
-        <w:t>Players</w:t>
-      </w:r>
-      <w:r>
-        <w:rPr>
-          <w:rFonts w:ascii="Times New Roman" w:hAnsi="Times New Roman" w:cs="Times New Roman"/>
-          <w:lang w:val="en-US"/>
-        </w:rPr>
-        <w:t xml:space="preserve"> do not lose any </w:t>
-      </w:r>
-      <w:r>
-        <w:rPr>
-          <w:rFonts w:ascii="Times New Roman" w:hAnsi="Times New Roman" w:cs="Times New Roman"/>
-          <w:lang w:val="en-US"/>
-        </w:rPr>
-        <w:t>points</w:t>
-      </w:r>
-      <w:r>
-        <w:rPr>
-          <w:rFonts w:ascii="Times New Roman" w:hAnsi="Times New Roman" w:cs="Times New Roman"/>
-          <w:lang w:val="en-US"/>
-        </w:rPr>
-        <w:t xml:space="preserve"> by opening the unmatched cards.</w:t>
-      </w:r>
-    </w:p>
-    <w:p>
-      <w:pPr>
+        <w:spacing w:line="276" w:lineRule="auto"/>
         <w:jc w:val="both"/>
         <w:rPr>
           <w:rFonts w:ascii="Times New Roman" w:hAnsi="Times New Roman" w:cs="Times New Roman"/>
@@ -1891,7 +1818,7 @@
     <w:p>
       <w:pPr>
         <w:pStyle w:val="Heading1"/>
-        <w:spacing w:before="0"/>
+        <w:spacing w:before="0" w:line="276" w:lineRule="auto"/>
         <w:rPr>
           <w:rFonts w:cs="Times New Roman"/>
           <w:b/>
@@ -1915,6 +1842,7 @@
     </w:p>
     <w:p>
       <w:pPr>
+        <w:spacing w:line="276" w:lineRule="auto"/>
         <w:jc w:val="both"/>
         <w:rPr>
           <w:rFonts w:ascii="Times New Roman" w:hAnsi="Times New Roman" w:cs="Times New Roman"/>
@@ -1992,6 +1920,7 @@
           <w:ilvl w:val="0"/>
           <w:numId w:val="1"/>
         </w:numPr>
+        <w:spacing w:line="276" w:lineRule="auto"/>
         <w:jc w:val="both"/>
         <w:rPr>
           <w:rFonts w:ascii="Times New Roman" w:hAnsi="Times New Roman" w:cs="Times New Roman"/>
@@ -2055,6 +1984,7 @@
           <w:ilvl w:val="0"/>
           <w:numId w:val="1"/>
         </w:numPr>
+        <w:spacing w:line="276" w:lineRule="auto"/>
         <w:jc w:val="both"/>
         <w:rPr>
           <w:rFonts w:ascii="Times New Roman" w:hAnsi="Times New Roman" w:cs="Times New Roman"/>
@@ -2090,6 +2020,7 @@
           <w:ilvl w:val="0"/>
           <w:numId w:val="1"/>
         </w:numPr>
+        <w:spacing w:line="276" w:lineRule="auto"/>
         <w:jc w:val="both"/>
         <w:rPr>
           <w:rFonts w:ascii="Times New Roman" w:hAnsi="Times New Roman" w:cs="Times New Roman"/>
@@ -2118,6 +2049,7 @@
           <w:ilvl w:val="0"/>
           <w:numId w:val="1"/>
         </w:numPr>
+        <w:spacing w:line="276" w:lineRule="auto"/>
         <w:jc w:val="both"/>
         <w:rPr>
           <w:rFonts w:ascii="Times New Roman" w:hAnsi="Times New Roman" w:cs="Times New Roman"/>
@@ -2146,6 +2078,7 @@
           <w:ilvl w:val="0"/>
           <w:numId w:val="1"/>
         </w:numPr>
+        <w:spacing w:line="276" w:lineRule="auto"/>
         <w:jc w:val="both"/>
         <w:rPr>
           <w:rFonts w:ascii="Times New Roman" w:hAnsi="Times New Roman" w:cs="Times New Roman"/>
@@ -2181,6 +2114,7 @@
           <w:ilvl w:val="0"/>
           <w:numId w:val="1"/>
         </w:numPr>
+        <w:spacing w:line="276" w:lineRule="auto"/>
         <w:jc w:val="both"/>
         <w:rPr>
           <w:rFonts w:ascii="Times New Roman" w:hAnsi="Times New Roman" w:cs="Times New Roman"/>
@@ -2223,6 +2157,7 @@
           <w:ilvl w:val="0"/>
           <w:numId w:val="1"/>
         </w:numPr>
+        <w:spacing w:line="276" w:lineRule="auto"/>
         <w:jc w:val="both"/>
         <w:rPr>
           <w:rFonts w:ascii="Times New Roman" w:hAnsi="Times New Roman" w:cs="Times New Roman"/>
@@ -2239,6 +2174,7 @@
     </w:p>
     <w:p>
       <w:pPr>
+        <w:spacing w:line="276" w:lineRule="auto"/>
         <w:jc w:val="both"/>
         <w:rPr>
           <w:rFonts w:ascii="Times New Roman" w:hAnsi="Times New Roman" w:cs="Times New Roman"/>
@@ -2313,14 +2249,7 @@
           <w:rFonts w:ascii="Times New Roman" w:hAnsi="Times New Roman" w:cs="Times New Roman"/>
           <w:lang w:val="en-US"/>
         </w:rPr>
-        <w:t xml:space="preserve"> Object-Oriented and functional</w:t>
-      </w:r>
-      <w:r>
-        <w:rPr>
-          <w:rFonts w:ascii="Times New Roman" w:hAnsi="Times New Roman" w:cs="Times New Roman"/>
-          <w:lang w:val="en-US"/>
-        </w:rPr>
-        <w:t xml:space="preserve"> </w:t>
+        <w:t xml:space="preserve"> Object-Oriented and functional </w:t>
       </w:r>
       <w:r>
         <w:rPr>
@@ -2332,6 +2261,7 @@
     </w:p>
     <w:p>
       <w:pPr>
+        <w:spacing w:line="276" w:lineRule="auto"/>
         <w:jc w:val="both"/>
         <w:rPr>
           <w:rFonts w:ascii="Times New Roman" w:hAnsi="Times New Roman" w:cs="Times New Roman"/>
@@ -2355,6 +2285,47 @@
     </w:p>
     <w:p>
       <w:pPr>
+        <w:spacing w:line="276" w:lineRule="auto"/>
+        <w:jc w:val="both"/>
+        <w:rPr>
+          <w:rFonts w:ascii="Times New Roman" w:hAnsi="Times New Roman" w:cs="Times New Roman"/>
+          <w:lang w:val="en-US"/>
+        </w:rPr>
+      </w:pPr>
+    </w:p>
+    <w:p>
+      <w:pPr>
+        <w:spacing w:line="276" w:lineRule="auto"/>
+        <w:jc w:val="both"/>
+        <w:rPr>
+          <w:rFonts w:ascii="Times New Roman" w:hAnsi="Times New Roman" w:cs="Times New Roman"/>
+          <w:lang w:val="en-US"/>
+        </w:rPr>
+      </w:pPr>
+    </w:p>
+    <w:p>
+      <w:pPr>
+        <w:spacing w:line="276" w:lineRule="auto"/>
+        <w:jc w:val="both"/>
+        <w:rPr>
+          <w:rFonts w:ascii="Times New Roman" w:hAnsi="Times New Roman" w:cs="Times New Roman"/>
+          <w:lang w:val="en-US"/>
+        </w:rPr>
+      </w:pPr>
+    </w:p>
+    <w:p>
+      <w:pPr>
+        <w:spacing w:line="276" w:lineRule="auto"/>
+        <w:jc w:val="both"/>
+        <w:rPr>
+          <w:rFonts w:ascii="Times New Roman" w:hAnsi="Times New Roman" w:cs="Times New Roman"/>
+          <w:lang w:val="en-US"/>
+        </w:rPr>
+      </w:pPr>
+    </w:p>
+    <w:p>
+      <w:pPr>
+        <w:spacing w:line="276" w:lineRule="auto"/>
         <w:jc w:val="both"/>
         <w:rPr>
           <w:rFonts w:ascii="Times New Roman" w:hAnsi="Times New Roman" w:cs="Times New Roman"/>
@@ -2365,6 +2336,7 @@
     <w:p>
       <w:pPr>
         <w:pStyle w:val="Heading1"/>
+        <w:spacing w:line="276" w:lineRule="auto"/>
         <w:rPr>
           <w:b/>
           <w:bCs/>
@@ -2378,13 +2350,67 @@
           <w:bCs/>
           <w:lang w:val="en-US"/>
         </w:rPr>
+        <w:lastRenderedPageBreak/>
         <w:t>Introduction to Game</w:t>
       </w:r>
       <w:bookmarkEnd w:id="2"/>
     </w:p>
     <w:p>
       <w:pPr>
-        <w:rPr>
+        <w:spacing w:line="276" w:lineRule="auto"/>
+        <w:jc w:val="both"/>
+        <w:rPr>
+          <w:rFonts w:ascii="Times New Roman" w:hAnsi="Times New Roman" w:cs="Times New Roman"/>
+          <w:lang w:val="en-US"/>
+        </w:rPr>
+      </w:pPr>
+      <w:r>
+        <w:rPr>
+          <w:rFonts w:ascii="Times New Roman" w:hAnsi="Times New Roman" w:cs="Times New Roman"/>
+          <w:lang w:val="en-US"/>
+        </w:rPr>
+        <w:t>Welcome to the exciting world of Memory Game, where your memory skills will be put to the test! In this game, you will need to find and match similar components by flipping over cards with various images on them. Remembering the cards' positions is key to finding matching pairs as the game starts with all cards face down. Locate matching pairs amongst the cards to win points. Uncovering two cards that do not match means they will be flipped back over, and you need to continue searching for matching pairs.</w:t>
+      </w:r>
+    </w:p>
+    <w:p>
+      <w:pPr>
+        <w:spacing w:line="276" w:lineRule="auto"/>
+        <w:jc w:val="both"/>
+        <w:rPr>
+          <w:rFonts w:ascii="Times New Roman" w:hAnsi="Times New Roman" w:cs="Times New Roman"/>
+          <w:lang w:val="en-US"/>
+        </w:rPr>
+      </w:pPr>
+      <w:r>
+        <w:rPr>
+          <w:rFonts w:ascii="Times New Roman" w:hAnsi="Times New Roman" w:cs="Times New Roman"/>
+          <w:lang w:val="en-US"/>
+        </w:rPr>
+        <w:t>This AI opponent game is designed to help you improve your memory skills and encourages critical thinking, brain exercises, visual recognition, and long-term memory. An AI opponent makes the game more competitive, adding to its difficulty. The pairing challenge won't have any clues to support you, yet game instructions are available at the help desk.</w:t>
+      </w:r>
+    </w:p>
+    <w:p>
+      <w:pPr>
+        <w:spacing w:line="276" w:lineRule="auto"/>
+        <w:jc w:val="both"/>
+        <w:rPr>
+          <w:rFonts w:ascii="Times New Roman" w:hAnsi="Times New Roman" w:cs="Times New Roman"/>
+          <w:lang w:val="en-US"/>
+        </w:rPr>
+      </w:pPr>
+      <w:r>
+        <w:rPr>
+          <w:rFonts w:ascii="Times New Roman" w:hAnsi="Times New Roman" w:cs="Times New Roman"/>
+          <w:lang w:val="en-US"/>
+        </w:rPr>
+        <w:t>Success in the game involves finding all matching pairs within a predetermined time limit. Players can easily navigate and enjoy the game thanks to its user-friendly interface. By utilizing Object-Oriented and functional paradigms, the game's developers ensured the program's maintainability and reusability. Experience the excitement of this adventure, try out your memory skills, and see how high you can climb on the Memory Game leaderboard!</w:t>
+      </w:r>
+    </w:p>
+    <w:p>
+      <w:pPr>
+        <w:spacing w:line="276" w:lineRule="auto"/>
+        <w:rPr>
+          <w:rFonts w:ascii="Times New Roman" w:hAnsi="Times New Roman" w:cs="Times New Roman"/>
           <w:lang w:val="en-US"/>
         </w:rPr>
       </w:pPr>
@@ -2392,6 +2418,7 @@
     <w:p>
       <w:pPr>
         <w:pStyle w:val="Heading1"/>
+        <w:spacing w:line="276" w:lineRule="auto"/>
         <w:rPr>
           <w:b/>
           <w:bCs/>
@@ -2416,32 +2443,82 @@
           <w:ilvl w:val="0"/>
           <w:numId w:val="1"/>
         </w:numPr>
-        <w:jc w:val="both"/>
-        <w:rPr>
-          <w:rFonts w:ascii="Times New Roman" w:hAnsi="Times New Roman" w:cs="Times New Roman"/>
-          <w:lang w:val="en-US"/>
-        </w:rPr>
-      </w:pPr>
-      <w:r>
-        <w:rPr>
-          <w:rFonts w:ascii="Times New Roman" w:hAnsi="Times New Roman" w:cs="Times New Roman"/>
-          <w:lang w:val="en-US"/>
-        </w:rPr>
-        <w:t>Ahmad is going to be responsible for the entire interface of the program which includes Java Swing GUI</w:t>
-      </w:r>
-      <w:r>
-        <w:rPr>
-          <w:rFonts w:ascii="Times New Roman" w:hAnsi="Times New Roman" w:cs="Times New Roman"/>
-          <w:lang w:val="en-US"/>
-        </w:rPr>
-        <w:t xml:space="preserve"> and </w:t>
-      </w:r>
-      <w:r>
-        <w:rPr>
-          <w:rFonts w:ascii="Times New Roman" w:hAnsi="Times New Roman" w:cs="Times New Roman"/>
-          <w:lang w:val="en-US"/>
-        </w:rPr>
-        <w:t>helping my groupmates in implementing the program and making sure that they are following the OOP Paradigm</w:t>
+        <w:spacing w:line="276" w:lineRule="auto"/>
+        <w:jc w:val="both"/>
+        <w:rPr>
+          <w:rFonts w:ascii="Times New Roman" w:hAnsi="Times New Roman" w:cs="Times New Roman"/>
+          <w:lang w:val="en-US"/>
+        </w:rPr>
+      </w:pPr>
+      <w:r>
+        <w:rPr>
+          <w:rFonts w:ascii="Times New Roman" w:hAnsi="Times New Roman" w:cs="Times New Roman"/>
+          <w:lang w:val="en-US"/>
+        </w:rPr>
+        <w:t xml:space="preserve">Ahmad is going to be responsible for the entire interface of the program which includes </w:t>
+      </w:r>
+      <w:r>
+        <w:rPr>
+          <w:rFonts w:ascii="Times New Roman" w:hAnsi="Times New Roman" w:cs="Times New Roman"/>
+          <w:lang w:val="en-US"/>
+        </w:rPr>
+        <w:t xml:space="preserve">the </w:t>
+      </w:r>
+      <w:r>
+        <w:rPr>
+          <w:rFonts w:ascii="Times New Roman" w:hAnsi="Times New Roman" w:cs="Times New Roman"/>
+          <w:lang w:val="en-US"/>
+        </w:rPr>
+        <w:t>Java</w:t>
+      </w:r>
+      <w:r>
+        <w:rPr>
+          <w:rFonts w:ascii="Times New Roman" w:hAnsi="Times New Roman" w:cs="Times New Roman"/>
+          <w:lang w:val="en-US"/>
+        </w:rPr>
+        <w:t>Fx library</w:t>
+      </w:r>
+      <w:r>
+        <w:rPr>
+          <w:rFonts w:ascii="Times New Roman" w:hAnsi="Times New Roman" w:cs="Times New Roman"/>
+          <w:lang w:val="en-US"/>
+        </w:rPr>
+        <w:t xml:space="preserve">, implementing the main classes, and </w:t>
+      </w:r>
+      <w:r>
+        <w:rPr>
+          <w:rFonts w:ascii="Times New Roman" w:hAnsi="Times New Roman" w:cs="Times New Roman"/>
+          <w:lang w:val="en-US"/>
+        </w:rPr>
+        <w:t xml:space="preserve">helping </w:t>
+      </w:r>
+      <w:r>
+        <w:rPr>
+          <w:rFonts w:ascii="Times New Roman" w:hAnsi="Times New Roman" w:cs="Times New Roman"/>
+          <w:lang w:val="en-US"/>
+        </w:rPr>
+        <w:t>his</w:t>
+      </w:r>
+      <w:r>
+        <w:rPr>
+          <w:rFonts w:ascii="Times New Roman" w:hAnsi="Times New Roman" w:cs="Times New Roman"/>
+          <w:lang w:val="en-US"/>
+        </w:rPr>
+        <w:t xml:space="preserve"> groupmates in </w:t>
+      </w:r>
+      <w:r>
+        <w:rPr>
+          <w:rFonts w:ascii="Times New Roman" w:hAnsi="Times New Roman" w:cs="Times New Roman"/>
+          <w:lang w:val="en-US"/>
+        </w:rPr>
+        <w:t>writing</w:t>
+      </w:r>
+      <w:r>
+        <w:rPr>
+          <w:rFonts w:ascii="Times New Roman" w:hAnsi="Times New Roman" w:cs="Times New Roman"/>
+          <w:lang w:val="en-US"/>
+        </w:rPr>
+        <w:t xml:space="preserve"> the program and making sure that they are following the OOP Paradigm</w:t>
       </w:r>
       <w:r>
         <w:rPr>
@@ -2458,18 +2535,47 @@
           <w:ilvl w:val="0"/>
           <w:numId w:val="1"/>
         </w:numPr>
-        <w:jc w:val="both"/>
-        <w:rPr>
-          <w:rFonts w:ascii="Times New Roman" w:hAnsi="Times New Roman" w:cs="Times New Roman"/>
-          <w:lang w:val="en-US"/>
-        </w:rPr>
-      </w:pPr>
-      <w:r>
-        <w:rPr>
-          <w:rFonts w:ascii="Times New Roman" w:hAnsi="Times New Roman" w:cs="Times New Roman"/>
-          <w:lang w:val="en-US"/>
-        </w:rPr>
-        <w:t>Zeynep implements the required main classes for the program such as “Cards Class”, and “Memory Class” and the design of the images for the cards.</w:t>
+        <w:spacing w:line="276" w:lineRule="auto"/>
+        <w:jc w:val="both"/>
+        <w:rPr>
+          <w:rFonts w:ascii="Times New Roman" w:hAnsi="Times New Roman" w:cs="Times New Roman"/>
+          <w:lang w:val="en-US"/>
+        </w:rPr>
+      </w:pPr>
+      <w:r>
+        <w:rPr>
+          <w:rFonts w:ascii="Times New Roman" w:hAnsi="Times New Roman" w:cs="Times New Roman"/>
+          <w:lang w:val="en-US"/>
+        </w:rPr>
+        <w:t xml:space="preserve">Zeynep implements the required </w:t>
+      </w:r>
+      <w:r>
+        <w:rPr>
+          <w:rFonts w:ascii="Times New Roman" w:hAnsi="Times New Roman" w:cs="Times New Roman"/>
+          <w:lang w:val="en-US"/>
+        </w:rPr>
+        <w:t xml:space="preserve">functional </w:t>
+      </w:r>
+      <w:r>
+        <w:rPr>
+          <w:rFonts w:ascii="Times New Roman" w:hAnsi="Times New Roman" w:cs="Times New Roman"/>
+          <w:lang w:val="en-US"/>
+        </w:rPr>
+        <w:t>classes for the program such as “Cards Class”, “Memory Class”</w:t>
+      </w:r>
+      <w:r>
+        <w:rPr>
+          <w:rFonts w:ascii="Times New Roman" w:hAnsi="Times New Roman" w:cs="Times New Roman"/>
+          <w:lang w:val="en-US"/>
+        </w:rPr>
+        <w:t>, “Timer Class”</w:t>
+      </w:r>
+      <w:r>
+        <w:rPr>
+          <w:rFonts w:ascii="Times New Roman" w:hAnsi="Times New Roman" w:cs="Times New Roman"/>
+          <w:lang w:val="en-US"/>
+        </w:rPr>
+        <w:t xml:space="preserve"> and the design of the images for the cards.</w:t>
       </w:r>
     </w:p>
     <w:p>
@@ -2479,27 +2585,84 @@
           <w:ilvl w:val="0"/>
           <w:numId w:val="1"/>
         </w:numPr>
-        <w:jc w:val="both"/>
-        <w:rPr>
-          <w:rFonts w:ascii="Times New Roman" w:hAnsi="Times New Roman" w:cs="Times New Roman"/>
-          <w:lang w:val="en-US"/>
-        </w:rPr>
-      </w:pPr>
-      <w:r>
-        <w:rPr>
-          <w:rFonts w:ascii="Times New Roman" w:hAnsi="Times New Roman" w:cs="Times New Roman"/>
-          <w:lang w:val="en-US"/>
-        </w:rPr>
-        <w:lastRenderedPageBreak/>
-        <w:t>Ceren is going to collaborate with Zeynep on implementing the classes and what is going to be needed furthermore such as extra methods for extra features to be added to the program.</w:t>
-      </w:r>
-    </w:p>
-    <w:p>
-      <w:pPr>
-        <w:rPr>
-          <w:lang w:val="en-US"/>
-        </w:rPr>
-      </w:pPr>
+        <w:spacing w:line="276" w:lineRule="auto"/>
+        <w:jc w:val="both"/>
+        <w:rPr>
+          <w:rFonts w:ascii="Times New Roman" w:hAnsi="Times New Roman" w:cs="Times New Roman"/>
+          <w:lang w:val="en-US"/>
+        </w:rPr>
+      </w:pPr>
+      <w:r>
+        <w:rPr>
+          <w:rFonts w:ascii="Times New Roman" w:hAnsi="Times New Roman" w:cs="Times New Roman"/>
+          <w:lang w:val="en-US"/>
+        </w:rPr>
+        <w:t xml:space="preserve">Ceren is going to collaborate with Zeynep on implementing the classes </w:t>
+      </w:r>
+      <w:r>
+        <w:rPr>
+          <w:rFonts w:ascii="Times New Roman" w:hAnsi="Times New Roman" w:cs="Times New Roman"/>
+          <w:lang w:val="en-US"/>
+        </w:rPr>
+        <w:t>such as “</w:t>
+      </w:r>
+      <w:r>
+        <w:rPr>
+          <w:rFonts w:ascii="Times New Roman" w:hAnsi="Times New Roman" w:cs="Times New Roman"/>
+          <w:lang w:val="en-US"/>
+        </w:rPr>
+        <w:t>Tracker</w:t>
+      </w:r>
+      <w:r>
+        <w:rPr>
+          <w:rFonts w:ascii="Times New Roman" w:hAnsi="Times New Roman" w:cs="Times New Roman"/>
+          <w:lang w:val="en-US"/>
+        </w:rPr>
+        <w:t xml:space="preserve"> Class”, and “SoundEffect Class”, </w:t>
+      </w:r>
+      <w:r>
+        <w:rPr>
+          <w:rFonts w:ascii="Times New Roman" w:hAnsi="Times New Roman" w:cs="Times New Roman"/>
+          <w:lang w:val="en-US"/>
+        </w:rPr>
+        <w:t>and what is going to be needed furthermore such as extra methods for extra features to be added to the program.</w:t>
+      </w:r>
+    </w:p>
+    <w:p>
+      <w:pPr>
+        <w:pStyle w:val="ListParagraph"/>
+        <w:numPr>
+          <w:ilvl w:val="0"/>
+          <w:numId w:val="1"/>
+        </w:numPr>
+        <w:spacing w:line="276" w:lineRule="auto"/>
+        <w:jc w:val="both"/>
+        <w:rPr>
+          <w:rFonts w:ascii="Times New Roman" w:hAnsi="Times New Roman" w:cs="Times New Roman"/>
+          <w:lang w:val="en-US"/>
+        </w:rPr>
+      </w:pPr>
+      <w:r>
+        <w:rPr>
+          <w:rFonts w:ascii="Times New Roman" w:hAnsi="Times New Roman" w:cs="Times New Roman"/>
+          <w:lang w:val="en-US"/>
+        </w:rPr>
+        <w:t xml:space="preserve">Efe is also working together with Ahmad on the UI of the project </w:t>
+      </w:r>
+      <w:r>
+        <w:rPr>
+          <w:rFonts w:ascii="Times New Roman" w:hAnsi="Times New Roman" w:cs="Times New Roman"/>
+          <w:lang w:val="en-US"/>
+        </w:rPr>
+        <w:t xml:space="preserve">by using JavaFx Library </w:t>
+      </w:r>
+      <w:r>
+        <w:rPr>
+          <w:rFonts w:ascii="Times New Roman" w:hAnsi="Times New Roman" w:cs="Times New Roman"/>
+          <w:lang w:val="en-US"/>
+        </w:rPr>
+        <w:t>and implementing the required interfaces and classes that are going to be needed.</w:t>
+      </w:r>
     </w:p>
     <w:sectPr>
       <w:pgSz w:w="12240" w:h="15840"/>

</xml_diff>